<commit_message>
Final Commit of Proposal
</commit_message>
<xml_diff>
--- a/project-proposal.docx
+++ b/project-proposal.docx
@@ -172,27 +172,7 @@
             <w:szCs w:val="22"/>
             <w:shd w:val="clear" w:color="auto" w:fill="FAFAFA"/>
           </w:rPr>
-          <w:t>https://ourworldindata.org/grapher/autism-prevalence-males-vs-fema</w:t>
-        </w:r>
-        <w:r>
-          <w:rPr>
-            <w:rStyle w:val="Hyperlink"/>
-            <w:rFonts w:ascii="Times New Roman" w:eastAsia="Times New Roman" w:hAnsi="Times New Roman" w:cs="Times New Roman"/>
-            <w:sz w:val="22"/>
-            <w:szCs w:val="22"/>
-            <w:shd w:val="clear" w:color="auto" w:fill="FAFAFA"/>
-          </w:rPr>
-          <w:t>l</w:t>
-        </w:r>
-        <w:r>
-          <w:rPr>
-            <w:rStyle w:val="Hyperlink"/>
-            <w:rFonts w:ascii="Times New Roman" w:eastAsia="Times New Roman" w:hAnsi="Times New Roman" w:cs="Times New Roman"/>
-            <w:sz w:val="22"/>
-            <w:szCs w:val="22"/>
-            <w:shd w:val="clear" w:color="auto" w:fill="FAFAFA"/>
-          </w:rPr>
-          <w:t>es?tab=table</w:t>
+          <w:t>https://ourworldindata.org/grapher/autism-prevalence-males-vs-females?tab=table</w:t>
         </w:r>
       </w:hyperlink>
       <w:r>
@@ -269,14 +249,6 @@
           <w:sz w:val="22"/>
           <w:szCs w:val="22"/>
         </w:rPr>
-        <w:t xml:space="preserve"> </w:t>
-      </w:r>
-      <w:r>
-        <w:rPr>
-          <w:rFonts w:ascii="Times New Roman" w:hAnsi="Times New Roman" w:cs="Times New Roman"/>
-          <w:sz w:val="22"/>
-          <w:szCs w:val="22"/>
-        </w:rPr>
         <w:t xml:space="preserve">Prevalence of ADHD by Sex: </w:t>
       </w:r>
       <w:hyperlink r:id="rId7" w:history="1">
@@ -288,7 +260,27 @@
             <w:szCs w:val="22"/>
             <w:shd w:val="clear" w:color="auto" w:fill="FAFAFA"/>
           </w:rPr>
-          <w:t>https://ourworldindata.org/grapher/prevalence-adhd-in-males-vs-females?tab=table</w:t>
+          <w:t>https://ourworldindata.org/gr</w:t>
+        </w:r>
+        <w:r>
+          <w:rPr>
+            <w:rStyle w:val="Hyperlink"/>
+            <w:rFonts w:ascii="Times New Roman" w:eastAsia="Times New Roman" w:hAnsi="Times New Roman" w:cs="Times New Roman"/>
+            <w:sz w:val="22"/>
+            <w:szCs w:val="22"/>
+            <w:shd w:val="clear" w:color="auto" w:fill="FAFAFA"/>
+          </w:rPr>
+          <w:t>a</w:t>
+        </w:r>
+        <w:r>
+          <w:rPr>
+            <w:rStyle w:val="Hyperlink"/>
+            <w:rFonts w:ascii="Times New Roman" w:eastAsia="Times New Roman" w:hAnsi="Times New Roman" w:cs="Times New Roman"/>
+            <w:sz w:val="22"/>
+            <w:szCs w:val="22"/>
+            <w:shd w:val="clear" w:color="auto" w:fill="FAFAFA"/>
+          </w:rPr>
+          <w:t>pher/prevalence-adhd-in-males-vs-females?tab=table</w:t>
         </w:r>
       </w:hyperlink>
       <w:r>
@@ -323,6 +315,18 @@
         </w:rPr>
         <w:t xml:space="preserve">Intellectual Disability by Sex:  </w:t>
       </w:r>
+      <w:hyperlink r:id="rId8" w:history="1">
+        <w:r>
+          <w:rPr>
+            <w:rStyle w:val="Hyperlink"/>
+            <w:rFonts w:ascii="Times New Roman" w:eastAsia="Times New Roman" w:hAnsi="Times New Roman" w:cs="Times New Roman"/>
+            <w:sz w:val="22"/>
+            <w:szCs w:val="22"/>
+            <w:shd w:val="clear" w:color="auto" w:fill="FAFAFA"/>
+          </w:rPr>
+          <w:t>https://ourworldindata.org/grapher/prevalence-intellectual-disability-males-vs-females</w:t>
+        </w:r>
+      </w:hyperlink>
       <w:r>
         <w:rPr>
           <w:rFonts w:ascii="Times New Roman" w:eastAsia="Times New Roman" w:hAnsi="Times New Roman" w:cs="Times New Roman"/>
@@ -331,7 +335,7 @@
           <w:szCs w:val="22"/>
           <w:shd w:val="clear" w:color="auto" w:fill="FAFAFA"/>
         </w:rPr>
-        <w:t>https://ourworldindata.org/grapher/prevalence-intellectual-disability-males-vs-females</w:t>
+        <w:t xml:space="preserve"> </w:t>
       </w:r>
     </w:p>
     <w:p>
@@ -381,6 +385,7 @@
       <w:r>
         <w:rPr>
           <w:rFonts w:ascii="Times New Roman" w:hAnsi="Times New Roman" w:cs="Times New Roman"/>
+          <w:noProof/>
           <w:sz w:val="22"/>
           <w:szCs w:val="22"/>
         </w:rPr>
@@ -400,7 +405,7 @@
                     <pic:cNvPicPr/>
                   </pic:nvPicPr>
                   <pic:blipFill>
-                    <a:blip r:embed="rId8"/>
+                    <a:blip r:embed="rId9"/>
                     <a:stretch>
                       <a:fillRect/>
                     </a:stretch>
@@ -432,6 +437,7 @@
       <w:r>
         <w:rPr>
           <w:rFonts w:ascii="Times New Roman" w:hAnsi="Times New Roman" w:cs="Times New Roman"/>
+          <w:noProof/>
           <w:sz w:val="22"/>
           <w:szCs w:val="22"/>
         </w:rPr>
@@ -451,7 +457,7 @@
                     <pic:cNvPicPr/>
                   </pic:nvPicPr>
                   <pic:blipFill>
-                    <a:blip r:embed="rId9"/>
+                    <a:blip r:embed="rId10"/>
                     <a:stretch>
                       <a:fillRect/>
                     </a:stretch>
@@ -483,6 +489,7 @@
       <w:r>
         <w:rPr>
           <w:rFonts w:ascii="Times New Roman" w:hAnsi="Times New Roman" w:cs="Times New Roman"/>
+          <w:noProof/>
           <w:sz w:val="22"/>
           <w:szCs w:val="22"/>
         </w:rPr>
@@ -502,7 +509,7 @@
                     <pic:cNvPicPr/>
                   </pic:nvPicPr>
                   <pic:blipFill>
-                    <a:blip r:embed="rId10"/>
+                    <a:blip r:embed="rId11"/>
                     <a:stretch>
                       <a:fillRect/>
                     </a:stretch>
@@ -534,6 +541,7 @@
       <w:r>
         <w:rPr>
           <w:rFonts w:ascii="Times New Roman" w:hAnsi="Times New Roman" w:cs="Times New Roman"/>
+          <w:noProof/>
           <w:sz w:val="22"/>
           <w:szCs w:val="22"/>
         </w:rPr>
@@ -553,7 +561,7 @@
                     <pic:cNvPicPr/>
                   </pic:nvPicPr>
                   <pic:blipFill>
-                    <a:blip r:embed="rId11"/>
+                    <a:blip r:embed="rId12"/>
                     <a:stretch>
                       <a:fillRect/>
                     </a:stretch>
@@ -636,6 +644,7 @@
     <w:p>
       <w:pPr>
         <w:rPr>
+          <w:rStyle w:val="Hyperlink"/>
           <w:rFonts w:ascii="Times New Roman" w:hAnsi="Times New Roman" w:cs="Times New Roman"/>
           <w:sz w:val="22"/>
           <w:szCs w:val="22"/>
@@ -655,17 +664,9 @@
           <w:sz w:val="22"/>
           <w:szCs w:val="22"/>
         </w:rPr>
-        <w:t>a GitHub repository located</w:t>
-      </w:r>
-      <w:r>
-        <w:rPr>
-          <w:rFonts w:ascii="Times New Roman" w:hAnsi="Times New Roman" w:cs="Times New Roman"/>
-          <w:sz w:val="22"/>
-          <w:szCs w:val="22"/>
-        </w:rPr>
-        <w:t xml:space="preserve">:  </w:t>
-      </w:r>
-      <w:hyperlink r:id="rId12" w:history="1">
+        <w:t xml:space="preserve">a GitHub repository located:  </w:t>
+      </w:r>
+      <w:hyperlink r:id="rId13" w:history="1">
         <w:r>
           <w:rPr>
             <w:rStyle w:val="Hyperlink"/>
@@ -676,6 +677,189 @@
           <w:t>https://github.com/nladkins/project-3-neurological-disorders</w:t>
         </w:r>
       </w:hyperlink>
+      <w:r>
+        <w:rPr>
+          <w:rStyle w:val="Hyperlink"/>
+          <w:rFonts w:ascii="Times New Roman" w:hAnsi="Times New Roman" w:cs="Times New Roman"/>
+          <w:sz w:val="22"/>
+          <w:szCs w:val="22"/>
+        </w:rPr>
+        <w:t>.</w:t>
+      </w:r>
+    </w:p>
+    <w:p>
+      <w:pPr>
+        <w:rPr>
+          <w:rStyle w:val="Hyperlink"/>
+          <w:rFonts w:ascii="Times New Roman" w:hAnsi="Times New Roman" w:cs="Times New Roman"/>
+          <w:sz w:val="22"/>
+          <w:szCs w:val="22"/>
+        </w:rPr>
+      </w:pPr>
+    </w:p>
+    <w:p>
+      <w:pPr>
+        <w:rPr>
+          <w:rStyle w:val="Hyperlink"/>
+          <w:rFonts w:ascii="Times New Roman" w:hAnsi="Times New Roman" w:cs="Times New Roman"/>
+          <w:color w:val="auto"/>
+          <w:sz w:val="22"/>
+          <w:szCs w:val="22"/>
+          <w:u w:val="none"/>
+        </w:rPr>
+      </w:pPr>
+      <w:r>
+        <w:rPr>
+          <w:rStyle w:val="Hyperlink"/>
+          <w:rFonts w:ascii="Times New Roman" w:hAnsi="Times New Roman" w:cs="Times New Roman"/>
+          <w:color w:val="auto"/>
+          <w:sz w:val="22"/>
+          <w:szCs w:val="22"/>
+          <w:u w:val="none"/>
+        </w:rPr>
+        <w:t>Here is a</w:t>
+      </w:r>
+      <w:r>
+        <w:rPr>
+          <w:rStyle w:val="Hyperlink"/>
+          <w:rFonts w:ascii="Times New Roman" w:hAnsi="Times New Roman" w:cs="Times New Roman"/>
+          <w:color w:val="auto"/>
+          <w:sz w:val="22"/>
+          <w:szCs w:val="22"/>
+          <w:u w:val="none"/>
+        </w:rPr>
+        <w:t>n initial (draft) wireframe that we are considering for this project:</w:t>
+      </w:r>
+    </w:p>
+    <w:p>
+      <w:pPr>
+        <w:rPr>
+          <w:rStyle w:val="Hyperlink"/>
+          <w:rFonts w:ascii="Times New Roman" w:hAnsi="Times New Roman" w:cs="Times New Roman"/>
+          <w:color w:val="auto"/>
+          <w:sz w:val="22"/>
+          <w:szCs w:val="22"/>
+          <w:u w:val="none"/>
+        </w:rPr>
+      </w:pPr>
+    </w:p>
+    <w:p>
+      <w:pPr>
+        <w:jc w:val="center"/>
+        <w:rPr>
+          <w:rFonts w:ascii="Times New Roman" w:hAnsi="Times New Roman" w:cs="Times New Roman"/>
+          <w:sz w:val="22"/>
+          <w:szCs w:val="22"/>
+        </w:rPr>
+      </w:pPr>
+      <w:r>
+        <w:rPr>
+          <w:rFonts w:ascii="Times New Roman" w:hAnsi="Times New Roman" w:cs="Times New Roman"/>
+          <w:sz w:val="22"/>
+          <w:szCs w:val="22"/>
+        </w:rPr>
+        <w:drawing>
+          <wp:inline distT="0" distB="0" distL="0" distR="0" wp14:anchorId="258BDE23" wp14:editId="01D5B784">
+            <wp:extent cx="5080000" cy="6045200"/>
+            <wp:effectExtent l="0" t="0" r="0" b="0"/>
+            <wp:docPr id="18" name="Picture 18" descr="Graphical user interface, application&#10;&#10;Description automatically generated"/>
+            <wp:cNvGraphicFramePr>
+              <a:graphicFrameLocks xmlns:a="http://schemas.openxmlformats.org/drawingml/2006/main" noChangeAspect="1"/>
+            </wp:cNvGraphicFramePr>
+            <a:graphic xmlns:a="http://schemas.openxmlformats.org/drawingml/2006/main">
+              <a:graphicData uri="http://schemas.openxmlformats.org/drawingml/2006/picture">
+                <pic:pic xmlns:pic="http://schemas.openxmlformats.org/drawingml/2006/picture">
+                  <pic:nvPicPr>
+                    <pic:cNvPr id="18" name="Picture 18" descr="Graphical user interface, application&#10;&#10;Description automatically generated"/>
+                    <pic:cNvPicPr/>
+                  </pic:nvPicPr>
+                  <pic:blipFill>
+                    <a:blip r:embed="rId14"/>
+                    <a:stretch>
+                      <a:fillRect/>
+                    </a:stretch>
+                  </pic:blipFill>
+                  <pic:spPr>
+                    <a:xfrm>
+                      <a:off x="0" y="0"/>
+                      <a:ext cx="5080000" cy="6045200"/>
+                    </a:xfrm>
+                    <a:prstGeom prst="rect">
+                      <a:avLst/>
+                    </a:prstGeom>
+                  </pic:spPr>
+                </pic:pic>
+              </a:graphicData>
+            </a:graphic>
+          </wp:inline>
+        </w:drawing>
+      </w:r>
+    </w:p>
+    <w:p>
+      <w:pPr>
+        <w:rPr>
+          <w:rFonts w:ascii="Times New Roman" w:hAnsi="Times New Roman" w:cs="Times New Roman"/>
+          <w:sz w:val="22"/>
+          <w:szCs w:val="22"/>
+        </w:rPr>
+      </w:pPr>
+    </w:p>
+    <w:p>
+      <w:pPr>
+        <w:rPr>
+          <w:rFonts w:ascii="Times New Roman" w:hAnsi="Times New Roman" w:cs="Times New Roman"/>
+          <w:sz w:val="22"/>
+          <w:szCs w:val="22"/>
+        </w:rPr>
+      </w:pPr>
+      <w:r>
+        <w:rPr>
+          <w:rFonts w:ascii="Times New Roman" w:hAnsi="Times New Roman" w:cs="Times New Roman"/>
+          <w:sz w:val="22"/>
+          <w:szCs w:val="22"/>
+        </w:rPr>
+        <w:t xml:space="preserve">Features include the ability for the user to see the percentage or prevalence of the different diagnoses for </w:t>
+      </w:r>
+      <w:r>
+        <w:rPr>
+          <w:rFonts w:ascii="Times New Roman" w:hAnsi="Times New Roman" w:cs="Times New Roman"/>
+          <w:sz w:val="22"/>
+          <w:szCs w:val="22"/>
+        </w:rPr>
+        <w:t xml:space="preserve">a </w:t>
+      </w:r>
+      <w:r>
+        <w:rPr>
+          <w:rFonts w:ascii="Times New Roman" w:hAnsi="Times New Roman" w:cs="Times New Roman"/>
+          <w:sz w:val="22"/>
+          <w:szCs w:val="22"/>
+        </w:rPr>
+        <w:t>selected country and</w:t>
+      </w:r>
+      <w:r>
+        <w:rPr>
+          <w:rFonts w:ascii="Times New Roman" w:hAnsi="Times New Roman" w:cs="Times New Roman"/>
+          <w:sz w:val="22"/>
+          <w:szCs w:val="22"/>
+        </w:rPr>
+        <w:t xml:space="preserve"> the ability to also</w:t>
+      </w:r>
+      <w:r>
+        <w:rPr>
+          <w:rFonts w:ascii="Times New Roman" w:hAnsi="Times New Roman" w:cs="Times New Roman"/>
+          <w:sz w:val="22"/>
+          <w:szCs w:val="22"/>
+        </w:rPr>
+        <w:t xml:space="preserve"> filter by gender.  </w:t>
+      </w:r>
+      <w:r>
+        <w:rPr>
+          <w:rFonts w:ascii="Times New Roman" w:hAnsi="Times New Roman" w:cs="Times New Roman"/>
+          <w:sz w:val="22"/>
+          <w:szCs w:val="22"/>
+        </w:rPr>
+        <w:t xml:space="preserve">Further, a JavaScript Library will be selected that has built-in features that allow a user to interact.  Lastly, the visualizations, scale, and type of chart will be consistent across all four visuals for the user to be able to quickly compare the growth or lack of growth in prevalence in these different diagnoses.  </w:t>
+      </w:r>
     </w:p>
     <w:sectPr>
       <w:pgSz w:w="12240" w:h="15840"/>

</xml_diff>